<commit_message>
Documentation Document Updated, UseCase added
</commit_message>
<xml_diff>
--- a/Roscoe_Credit_Union/Project Description.docx
+++ b/Roscoe_Credit_Union/Project Description.docx
@@ -52,6 +52,22 @@
     <w:p>
       <w:r>
         <w:tab/>
+      </w:r>
+      <w:r>
+        <w:t xml:space="preserve">To get started a user will need to talk to a teller </w:t>
+      </w:r>
+      <w:proofErr w:type="gramStart"/>
+      <w:r>
+        <w:t>in order to</w:t>
+      </w:r>
+      <w:proofErr w:type="gramEnd"/>
+      <w:r>
+        <w:t xml:space="preserve"> create an account.</w:t>
+      </w:r>
+      <w:r>
+        <w:t xml:space="preserve"> </w:t>
+      </w:r>
+      <w:r>
         <w:t xml:space="preserve">Upon opening the </w:t>
       </w:r>
       <w:proofErr w:type="gramStart"/>
@@ -60,7 +76,13 @@
       </w:r>
       <w:proofErr w:type="gramEnd"/>
       <w:r>
-        <w:t xml:space="preserve"> the user is prompted to long it using their account credentials. If they do not have an </w:t>
+        <w:t xml:space="preserve"> the user is prompted to log i</w:t>
+      </w:r>
+      <w:r>
+        <w:t>n</w:t>
+      </w:r>
+      <w:r>
+        <w:t xml:space="preserve"> using their account credentials. If they do not have an </w:t>
       </w:r>
       <w:proofErr w:type="gramStart"/>
       <w:r>
@@ -87,7 +109,152 @@
         <w:t xml:space="preserve"> withdraw and deposit money into a customers account. The customer must be able to tell the Teller their SSN as this feature only works if the SSN has been entered into the provided field, otherwise the buttons don’t do anything and there is no error message at this time. A Managers only ability is to log into the Manager View and see statistics of the Credit Union database.</w:t>
       </w:r>
     </w:p>
-    <w:p/>
+    <w:p>
+      <w:pPr>
+        <w:rPr>
+          <w:rStyle w:val="textlayer--absolute"/>
+          <w:rFonts w:ascii="Arial" w:hAnsi="Arial" w:cs="Arial"/>
+          <w:sz w:val="27"/>
+          <w:szCs w:val="27"/>
+        </w:rPr>
+      </w:pPr>
+      <w:r>
+        <w:rPr>
+          <w:rStyle w:val="textlayer--absolute"/>
+          <w:rFonts w:ascii="Arial" w:hAnsi="Arial" w:cs="Arial"/>
+          <w:sz w:val="27"/>
+          <w:szCs w:val="27"/>
+        </w:rPr>
+        <w:t>UML Diagrams</w:t>
+      </w:r>
+    </w:p>
+    <w:p>
+      <w:pPr>
+        <w:rPr>
+          <w:rStyle w:val="textlayer--absolute"/>
+          <w:rFonts w:ascii="Arial" w:hAnsi="Arial" w:cs="Arial"/>
+          <w:sz w:val="27"/>
+          <w:szCs w:val="27"/>
+        </w:rPr>
+      </w:pPr>
+    </w:p>
+    <w:p>
+      <w:pPr>
+        <w:rPr>
+          <w:rStyle w:val="textlayer--absolute"/>
+          <w:rFonts w:ascii="Arial" w:hAnsi="Arial" w:cs="Arial"/>
+          <w:sz w:val="27"/>
+          <w:szCs w:val="27"/>
+        </w:rPr>
+      </w:pPr>
+      <w:r>
+        <w:rPr>
+          <w:rStyle w:val="textlayer--absolute"/>
+          <w:rFonts w:ascii="Arial" w:hAnsi="Arial" w:cs="Arial"/>
+          <w:sz w:val="27"/>
+          <w:szCs w:val="27"/>
+        </w:rPr>
+        <w:br w:type="page"/>
+      </w:r>
+    </w:p>
+    <w:p>
+      <w:pPr>
+        <w:rPr>
+          <w:rStyle w:val="textlayer--absolute"/>
+          <w:rFonts w:ascii="Arial" w:hAnsi="Arial" w:cs="Arial"/>
+          <w:sz w:val="27"/>
+          <w:szCs w:val="27"/>
+        </w:rPr>
+      </w:pPr>
+      <w:r>
+        <w:rPr>
+          <w:rStyle w:val="textlayer--absolute"/>
+          <w:rFonts w:ascii="Arial" w:hAnsi="Arial" w:cs="Arial"/>
+          <w:sz w:val="27"/>
+          <w:szCs w:val="27"/>
+        </w:rPr>
+        <w:lastRenderedPageBreak/>
+        <w:t>Use Case Diagrams</w:t>
+      </w:r>
+    </w:p>
+    <w:p>
+      <w:pPr>
+        <w:rPr>
+          <w:rStyle w:val="textlayer--absolute"/>
+          <w:rFonts w:ascii="Arial" w:hAnsi="Arial" w:cs="Arial"/>
+          <w:sz w:val="27"/>
+          <w:szCs w:val="27"/>
+        </w:rPr>
+      </w:pPr>
+      <w:r>
+        <w:rPr>
+          <w:rStyle w:val="textlayer--absolute"/>
+          <w:rFonts w:ascii="Arial" w:hAnsi="Arial" w:cs="Arial"/>
+          <w:noProof/>
+          <w:sz w:val="27"/>
+          <w:szCs w:val="27"/>
+        </w:rPr>
+        <w:drawing>
+          <wp:inline distT="0" distB="0" distL="0" distR="0" wp14:anchorId="27BC2E81" wp14:editId="36B479DA">
+            <wp:extent cx="5934075" cy="4429125"/>
+            <wp:effectExtent l="0" t="0" r="9525" b="9525"/>
+            <wp:docPr id="1024304242" name="Picture 1"/>
+            <wp:cNvGraphicFramePr>
+              <a:graphicFrameLocks xmlns:a="http://schemas.openxmlformats.org/drawingml/2006/main" noChangeAspect="1"/>
+            </wp:cNvGraphicFramePr>
+            <a:graphic xmlns:a="http://schemas.openxmlformats.org/drawingml/2006/main">
+              <a:graphicData uri="http://schemas.openxmlformats.org/drawingml/2006/picture">
+                <pic:pic xmlns:pic="http://schemas.openxmlformats.org/drawingml/2006/picture">
+                  <pic:nvPicPr>
+                    <pic:cNvPr id="0" name="Picture 1"/>
+                    <pic:cNvPicPr>
+                      <a:picLocks noChangeAspect="1" noChangeArrowheads="1"/>
+                    </pic:cNvPicPr>
+                  </pic:nvPicPr>
+                  <pic:blipFill>
+                    <a:blip r:embed="rId4">
+                      <a:extLst>
+                        <a:ext uri="{28A0092B-C50C-407E-A947-70E740481C1C}">
+                          <a14:useLocalDpi xmlns:a14="http://schemas.microsoft.com/office/drawing/2010/main" val="0"/>
+                        </a:ext>
+                      </a:extLst>
+                    </a:blip>
+                    <a:srcRect/>
+                    <a:stretch>
+                      <a:fillRect/>
+                    </a:stretch>
+                  </pic:blipFill>
+                  <pic:spPr bwMode="auto">
+                    <a:xfrm>
+                      <a:off x="0" y="0"/>
+                      <a:ext cx="5934075" cy="4429125"/>
+                    </a:xfrm>
+                    <a:prstGeom prst="rect">
+                      <a:avLst/>
+                    </a:prstGeom>
+                    <a:noFill/>
+                    <a:ln>
+                      <a:noFill/>
+                    </a:ln>
+                  </pic:spPr>
+                </pic:pic>
+              </a:graphicData>
+            </a:graphic>
+          </wp:inline>
+        </w:drawing>
+      </w:r>
+    </w:p>
+    <w:p>
+      <w:r>
+        <w:rPr>
+          <w:rStyle w:val="textlayer--absolute"/>
+          <w:rFonts w:ascii="Arial" w:hAnsi="Arial" w:cs="Arial"/>
+          <w:sz w:val="27"/>
+          <w:szCs w:val="27"/>
+        </w:rPr>
+        <w:t>Testing Overview</w:t>
+      </w:r>
+    </w:p>
     <w:p>
       <w:r>
         <w:rPr>
@@ -136,31 +303,38 @@
           <w:sz w:val="27"/>
           <w:szCs w:val="27"/>
         </w:rPr>
+        <w:t>Possible Feature Additions</w:t>
+      </w:r>
+    </w:p>
+    <w:p>
+      <w:pPr>
+        <w:rPr>
+          <w:rFonts w:cstheme="minorHAnsi"/>
+        </w:rPr>
+      </w:pPr>
+      <w:r>
+        <w:rPr>
+          <w:rStyle w:val="textlayer--absolute"/>
+          <w:rFonts w:ascii="Arial" w:hAnsi="Arial" w:cs="Arial"/>
+          <w:sz w:val="27"/>
+          <w:szCs w:val="27"/>
+        </w:rPr>
+        <w:tab/>
+      </w:r>
+      <w:r>
+        <w:rPr>
+          <w:rStyle w:val="textlayer--absolute"/>
+          <w:rFonts w:cstheme="minorHAnsi"/>
+        </w:rPr>
+        <w:t xml:space="preserve">We had already planned on building an ATM application that would be for customers to enter in their credit or debit card and be able to access their funds from a remote location. The only thing we </w:t>
+      </w:r>
+      <w:r>
+        <w:rPr>
+          <w:rStyle w:val="textlayer--absolute"/>
+          <w:rFonts w:cstheme="minorHAnsi"/>
+        </w:rPr>
         <w:lastRenderedPageBreak/>
-        <w:t>Possible Feature Additions</w:t>
-      </w:r>
-    </w:p>
-    <w:p>
-      <w:pPr>
-        <w:rPr>
-          <w:rFonts w:cstheme="minorHAnsi"/>
-        </w:rPr>
-      </w:pPr>
-      <w:r>
-        <w:rPr>
-          <w:rStyle w:val="textlayer--absolute"/>
-          <w:rFonts w:ascii="Arial" w:hAnsi="Arial" w:cs="Arial"/>
-          <w:sz w:val="27"/>
-          <w:szCs w:val="27"/>
-        </w:rPr>
-        <w:tab/>
-      </w:r>
-      <w:r>
-        <w:rPr>
-          <w:rStyle w:val="textlayer--absolute"/>
-          <w:rFonts w:cstheme="minorHAnsi"/>
-        </w:rPr>
-        <w:t xml:space="preserve">We had already planned on building an ATM application that would be for customers to enter in their credit or debit card and be able to access their funds from a remote location. The only thing we would need to do is implement a way for Tellers to issue bank cards for the customers bank accounts. Each card would connect to only one bank account so any customer could have one or multiple cards. Then when a customer entered in the card information into the </w:t>
+        <w:t xml:space="preserve">would need to do is implement a way for Tellers to issue bank cards for the customers bank accounts. Each card would connect to only one bank account so any customer could have one or multiple cards. Then when a customer entered in the card information into the </w:t>
       </w:r>
       <w:proofErr w:type="gramStart"/>
       <w:r>

</xml_diff>